<commit_message>
Sprint 3 Report Update
+ Includes controller support as a successful user story now.
</commit_message>
<xml_diff>
--- a/Documentation/Sprint 3 Report.docx
+++ b/Documentation/Sprint 3 Report.docx
@@ -460,7 +460,16 @@
           <w:sz w:val="23"/>
           <w:szCs w:val="23"/>
         </w:rPr>
-        <w:t>hivemind</w:t>
+        <w:t>hive</w:t>
+      </w:r>
+      <w:r>
+        <w:rPr>
+          <w:rFonts w:ascii="Arial" w:eastAsia="Times New Roman" w:hAnsi="Arial" w:cs="Arial"/>
+          <w:color w:val="000000"/>
+          <w:sz w:val="23"/>
+          <w:szCs w:val="23"/>
+        </w:rPr>
+        <w:t>mind</w:t>
       </w:r>
       <w:proofErr w:type="spellEnd"/>
       <w:r>
@@ -560,7 +569,7 @@
           <w:sz w:val="23"/>
           <w:szCs w:val="23"/>
         </w:rPr>
-        <w:t>This story was not able to be completed. Time that would have been allotted for meeting this story was reallocated primarily for implementing menu systems and reworking the world building system.</w:t>
+        <w:t>This story was successfully implemented. Standard controller compatibility implemented though Unity's local interfaces was possible within the 2 hours predicted time. Currently it has been debugged with an Xbox 360 controller.</w:t>
       </w:r>
     </w:p>
     <w:p>
@@ -1103,19 +1112,35 @@
           <w:sz w:val="23"/>
           <w:szCs w:val="23"/>
         </w:rPr>
-        <w:t xml:space="preserve">This was the final sprint for our project, as such we inevitably had to finally bring some stories to an ultimate termination if they had not been of at least minimum quality. Fortunately, several stories from the past sprint, such as the final reticule implementation, world generation, and enemy AI, were successfully followed up on. The time that was spent completing past sprint goals is the largest factor of why we may have fallen behind on the user stories like controller implementation and multiplayer. Overall, this sprint became the sprint with easily the most hours plotted in the shortest amount of time. Time management and proper </w:t>
-      </w:r>
-      <w:proofErr w:type="spellStart"/>
-      <w:r>
-        <w:rPr>
-          <w:rFonts w:ascii="Arial" w:eastAsia="Times New Roman" w:hAnsi="Arial" w:cs="Arial"/>
-          <w:color w:val="000000"/>
-          <w:sz w:val="23"/>
-          <w:szCs w:val="23"/>
-        </w:rPr>
-        <w:t>judgement</w:t>
-      </w:r>
-      <w:proofErr w:type="spellEnd"/>
+        <w:t>This was the final sprint for our project, as such we inevitably had to finally bring some stories to an ultimate termination if they had not been of at least minimum quality. Fortunately, several stories from the past sprint, such as the final reticule implementation, world generation, and enemy AI, were successfully followed up on. The time that was spent completing past sprint goals is the largest factor of why we may have fallen be</w:t>
+      </w:r>
+      <w:r>
+        <w:rPr>
+          <w:rFonts w:ascii="Arial" w:eastAsia="Times New Roman" w:hAnsi="Arial" w:cs="Arial"/>
+          <w:color w:val="000000"/>
+          <w:sz w:val="23"/>
+          <w:szCs w:val="23"/>
+        </w:rPr>
+        <w:t>hind on the user stories related to</w:t>
+      </w:r>
+      <w:r>
+        <w:rPr>
+          <w:rFonts w:ascii="Arial" w:eastAsia="Times New Roman" w:hAnsi="Arial" w:cs="Arial"/>
+          <w:color w:val="000000"/>
+          <w:sz w:val="23"/>
+          <w:szCs w:val="23"/>
+        </w:rPr>
+        <w:t xml:space="preserve"> multiplayer. Overall, this sprint became the sprint with easily the most hours plotted in the shortest amount of time. Time management and proper </w:t>
+      </w:r>
+      <w:r>
+        <w:rPr>
+          <w:rFonts w:ascii="Arial" w:eastAsia="Times New Roman" w:hAnsi="Arial" w:cs="Arial"/>
+          <w:color w:val="000000"/>
+          <w:sz w:val="23"/>
+          <w:szCs w:val="23"/>
+        </w:rPr>
+        <w:t>judgment</w:t>
+      </w:r>
       <w:r>
         <w:rPr>
           <w:rFonts w:ascii="Arial" w:eastAsia="Times New Roman" w:hAnsi="Arial" w:cs="Arial"/>

</xml_diff>